<commit_message>
comments on the file fiche_relecture.docx
</commit_message>
<xml_diff>
--- a/fiche_relecture.docx
+++ b/fiche_relecture.docx
@@ -345,7 +345,15 @@
           <w:p/>
           <w:p>
             <w:r>
-              <w:t>Très bon travail, quelques points à améliorer (notamment au niveau des commentaires/javadoc/cohérence de la langue). Des tests ont été réalisé de manière globale mais il faudrait en faire de façon systématique (de même pour les levées d’exceptions)</w:t>
+              <w:t>Très bon travail, quelques points à améliorer (notamment au niveau des commentaires/</w:t>
+            </w:r>
+            <w:proofErr w:type="spellStart"/>
+            <w:r>
+              <w:t>javadoc</w:t>
+            </w:r>
+            <w:proofErr w:type="spellEnd"/>
+            <w:r>
+              <w:t>/cohérence de la langue). Des tests ont été réalisé de manière globale mais il faudrait en faire de façon systématique (de même pour les levées d’exceptions)</w:t>
             </w:r>
           </w:p>
           <w:p/>
@@ -462,11 +470,19 @@
                 <w:b/>
               </w:rPr>
             </w:pPr>
+            <w:proofErr w:type="spellStart"/>
             <w:r>
               <w:rPr>
                 <w:b/>
               </w:rPr>
-              <w:t>Num.</w:t>
+              <w:t>Num</w:t>
+            </w:r>
+            <w:proofErr w:type="spellEnd"/>
+            <w:r>
+              <w:rPr>
+                <w:b/>
+              </w:rPr>
+              <w:t>.</w:t>
             </w:r>
           </w:p>
         </w:tc>
@@ -592,7 +608,23 @@
           </w:tcPr>
           <w:p>
             <w:r>
-              <w:t>Place add/remJetons </w:t>
+              <w:t xml:space="preserve">Place </w:t>
+            </w:r>
+            <w:proofErr w:type="spellStart"/>
+            <w:r>
+              <w:t>add</w:t>
+            </w:r>
+            <w:proofErr w:type="spellEnd"/>
+            <w:r>
+              <w:t>/</w:t>
+            </w:r>
+            <w:proofErr w:type="spellStart"/>
+            <w:r>
+              <w:t>remJetons</w:t>
+            </w:r>
+            <w:proofErr w:type="spellEnd"/>
+            <w:r>
+              <w:t> </w:t>
             </w:r>
           </w:p>
         </w:tc>
@@ -1665,7 +1697,6 @@
               <w:rPr>
                 <w:i/>
               </w:rPr>
-              <w:lastRenderedPageBreak/>
               <w:t xml:space="preserve">Liste de </w:t>
             </w:r>
             <w:r>
@@ -1699,11 +1730,19 @@
                 <w:b/>
               </w:rPr>
             </w:pPr>
+            <w:proofErr w:type="spellStart"/>
             <w:r>
               <w:rPr>
                 <w:b/>
               </w:rPr>
-              <w:t>Num.</w:t>
+              <w:t>Num</w:t>
+            </w:r>
+            <w:proofErr w:type="spellEnd"/>
+            <w:r>
+              <w:rPr>
+                <w:b/>
+              </w:rPr>
+              <w:t>.</w:t>
             </w:r>
           </w:p>
         </w:tc>
@@ -2050,6 +2089,12 @@
               <w:jc w:val="center"/>
             </w:pPr>
             <w:r>
+              <w:t>Implémenter d’</w:t>
+            </w:r>
+            <w:r>
+              <w:t>autres tests plus complets.</w:t>
+            </w:r>
+            <w:r>
               <w:t> </w:t>
             </w:r>
           </w:p>
@@ -2087,8 +2132,13 @@
           </w:tcPr>
           <w:p>
             <w:r>
-              <w:t>classe OutArc</w:t>
-            </w:r>
+              <w:t xml:space="preserve">classe </w:t>
+            </w:r>
+            <w:proofErr w:type="spellStart"/>
+            <w:r>
+              <w:t>OutArc</w:t>
+            </w:r>
+            <w:proofErr w:type="spellEnd"/>
           </w:p>
         </w:tc>
         <w:tc>
@@ -2103,7 +2153,15 @@
           </w:tcPr>
           <w:p>
             <w:r>
-              <w:t>pas de javadoc qui décrit la classe</w:t>
+              <w:t xml:space="preserve">pas de </w:t>
+            </w:r>
+            <w:proofErr w:type="spellStart"/>
+            <w:r>
+              <w:t>javadoc</w:t>
+            </w:r>
+            <w:proofErr w:type="spellEnd"/>
+            <w:r>
+              <w:t xml:space="preserve"> qui décrit la classe</w:t>
             </w:r>
           </w:p>
         </w:tc>
@@ -2188,7 +2246,15 @@
           </w:tcPr>
           <w:p>
             <w:r>
-              <w:t>code (javadoc)</w:t>
+              <w:t>code (</w:t>
+            </w:r>
+            <w:proofErr w:type="spellStart"/>
+            <w:r>
+              <w:t>javadoc</w:t>
+            </w:r>
+            <w:proofErr w:type="spellEnd"/>
+            <w:r>
+              <w:t>)</w:t>
             </w:r>
           </w:p>
         </w:tc>
@@ -2204,8 +2270,13 @@
           </w:tcPr>
           <w:p>
             <w:r>
-              <w:t>il manque des javadoc</w:t>
-            </w:r>
+              <w:t xml:space="preserve">il manque des </w:t>
+            </w:r>
+            <w:proofErr w:type="spellStart"/>
+            <w:r>
+              <w:t>javadoc</w:t>
+            </w:r>
+            <w:proofErr w:type="spellEnd"/>
           </w:p>
         </w:tc>
         <w:tc>
@@ -2254,6 +2325,17 @@
             <w:pPr>
               <w:jc w:val="center"/>
             </w:pPr>
+            <w:r>
+              <w:t xml:space="preserve">Nous allons peut être régler cela, mais ce n’est pas notre priorité d’avoir des </w:t>
+            </w:r>
+            <w:proofErr w:type="spellStart"/>
+            <w:r>
+              <w:t>javadoc</w:t>
+            </w:r>
+            <w:proofErr w:type="spellEnd"/>
+            <w:r>
+              <w:t xml:space="preserve"> complète</w:t>
+            </w:r>
           </w:p>
         </w:tc>
       </w:tr>
@@ -2355,6 +2437,9 @@
             <w:pPr>
               <w:jc w:val="center"/>
             </w:pPr>
+            <w:r>
+              <w:t>Nous estimons nos commentaire juste et nécessaire. Pas de modification de ce coté</w:t>
+            </w:r>
           </w:p>
         </w:tc>
       </w:tr>
@@ -2390,7 +2475,15 @@
           </w:tcPr>
           <w:p>
             <w:r>
-              <w:t>code (notamment InArc)</w:t>
+              <w:t xml:space="preserve">code (notamment </w:t>
+            </w:r>
+            <w:proofErr w:type="spellStart"/>
+            <w:r>
+              <w:t>InArc</w:t>
+            </w:r>
+            <w:proofErr w:type="spellEnd"/>
+            <w:r>
+              <w:t>)</w:t>
             </w:r>
           </w:p>
         </w:tc>
@@ -2456,6 +2549,9 @@
             <w:pPr>
               <w:jc w:val="center"/>
             </w:pPr>
+            <w:r>
+              <w:t>Pas de modification</w:t>
+            </w:r>
           </w:p>
         </w:tc>
       </w:tr>
@@ -2507,7 +2603,15 @@
           </w:tcPr>
           <w:p>
             <w:r>
-              <w:t>est-ce pertinent de mettre le poids à 0 ? (cela peut poser des problèmes si vous tester plus tard si le poids est strictement positif dans le constructeur de InArc)</w:t>
+              <w:t xml:space="preserve">est-ce pertinent de mettre le poids à 0 ? (cela peut poser des problèmes si vous tester plus tard si le poids est strictement positif dans le constructeur de </w:t>
+            </w:r>
+            <w:proofErr w:type="spellStart"/>
+            <w:r>
+              <w:t>InArc</w:t>
+            </w:r>
+            <w:proofErr w:type="spellEnd"/>
+            <w:r>
+              <w:t>)</w:t>
             </w:r>
           </w:p>
         </w:tc>
@@ -2558,7 +2662,23 @@
               <w:jc w:val="center"/>
             </w:pPr>
             <w:r>
-              <w:t>décision volontaire : nous souhaitions mettre un poids Integer null mais avons préféré un int 0 pour une question de cohérence et pour faciliter le typage</w:t>
+              <w:t xml:space="preserve">décision volontaire : nous souhaitions mettre un poids Integer </w:t>
+            </w:r>
+            <w:proofErr w:type="spellStart"/>
+            <w:r>
+              <w:t>null</w:t>
+            </w:r>
+            <w:proofErr w:type="spellEnd"/>
+            <w:r>
+              <w:t xml:space="preserve"> mais avons préféré un </w:t>
+            </w:r>
+            <w:proofErr w:type="spellStart"/>
+            <w:r>
+              <w:t>int</w:t>
+            </w:r>
+            <w:proofErr w:type="spellEnd"/>
+            <w:r>
+              <w:t xml:space="preserve"> 0 pour une question de cohérence et pour faciliter le typage</w:t>
             </w:r>
           </w:p>
         </w:tc>
@@ -2579,7 +2699,6 @@
               <w:jc w:val="center"/>
             </w:pPr>
             <w:r>
-              <w:lastRenderedPageBreak/>
               <w:t>8</w:t>
             </w:r>
           </w:p>
@@ -2612,7 +2731,15 @@
           </w:tcPr>
           <w:p>
             <w:r>
-              <w:t>exceptions pas cohérentes, le cas d’une place à 0 jetons est possible (de plus les tests ne correspondent pas avec la javadoc)</w:t>
+              <w:t xml:space="preserve">exceptions pas cohérentes, le cas d’une place à 0 jetons est possible (de plus les tests ne correspondent pas avec la </w:t>
+            </w:r>
+            <w:proofErr w:type="spellStart"/>
+            <w:r>
+              <w:t>javadoc</w:t>
+            </w:r>
+            <w:proofErr w:type="spellEnd"/>
+            <w:r>
+              <w:t>)</w:t>
             </w:r>
           </w:p>
         </w:tc>
@@ -2699,8 +2826,21 @@
             </w:tcBorders>
           </w:tcPr>
           <w:p>
-            <w:r>
-              <w:t>addJetons, remJetons (Place)</w:t>
+            <w:proofErr w:type="spellStart"/>
+            <w:r>
+              <w:t>addJetons</w:t>
+            </w:r>
+            <w:proofErr w:type="spellEnd"/>
+            <w:r>
+              <w:t xml:space="preserve">, </w:t>
+            </w:r>
+            <w:proofErr w:type="spellStart"/>
+            <w:r>
+              <w:t>remJetons</w:t>
+            </w:r>
+            <w:proofErr w:type="spellEnd"/>
+            <w:r>
+              <w:t xml:space="preserve"> (Place)</w:t>
             </w:r>
           </w:p>
         </w:tc>
@@ -2716,7 +2856,15 @@
           </w:tcPr>
           <w:p>
             <w:r>
-              <w:t>nom des variables dans la javadoc pas en rapport avec les arguments (c’est quoi “i” ?)</w:t>
+              <w:t xml:space="preserve">nom des variables dans la </w:t>
+            </w:r>
+            <w:proofErr w:type="spellStart"/>
+            <w:r>
+              <w:t>javadoc</w:t>
+            </w:r>
+            <w:proofErr w:type="spellEnd"/>
+            <w:r>
+              <w:t xml:space="preserve"> pas en rapport avec les arguments (c’est quoi “i” ?)</w:t>
             </w:r>
           </w:p>
         </w:tc>
@@ -2820,7 +2968,23 @@
           </w:tcPr>
           <w:p>
             <w:r>
-              <w:t>utilité de addVideurArc et addZeroArc ? (lien vers autres méthodes, ok)</w:t>
+              <w:t xml:space="preserve">utilité de </w:t>
+            </w:r>
+            <w:proofErr w:type="spellStart"/>
+            <w:r>
+              <w:t>addVideurArc</w:t>
+            </w:r>
+            <w:proofErr w:type="spellEnd"/>
+            <w:r>
+              <w:t xml:space="preserve"> et </w:t>
+            </w:r>
+            <w:proofErr w:type="spellStart"/>
+            <w:r>
+              <w:t>addZeroArc</w:t>
+            </w:r>
+            <w:proofErr w:type="spellEnd"/>
+            <w:r>
+              <w:t xml:space="preserve"> ? (lien vers autres méthodes, ok)</w:t>
             </w:r>
           </w:p>
         </w:tc>

</xml_diff>

<commit_message>
update of the file "fiche relecture"
</commit_message>
<xml_diff>
--- a/fiche_relecture.docx
+++ b/fiche_relecture.docx
@@ -44,8 +44,8 @@
         <w:tblLook w:val="0400" w:firstRow="0" w:lastRow="0" w:firstColumn="0" w:lastColumn="0" w:noHBand="0" w:noVBand="1"/>
       </w:tblPr>
       <w:tblGrid>
-        <w:gridCol w:w="1852"/>
-        <w:gridCol w:w="1434"/>
+        <w:gridCol w:w="1977"/>
+        <w:gridCol w:w="1309"/>
         <w:gridCol w:w="4790"/>
         <w:gridCol w:w="996"/>
         <w:gridCol w:w="4916"/>
@@ -195,17 +195,23 @@
       <w:tr>
         <w:tc>
           <w:tcPr>
-            <w:tcW w:w="1852" w:type="dxa"/>
-            <w:tcBorders>
-              <w:top w:val="single" w:sz="6" w:space="0" w:color="000000"/>
-              <w:left w:val="single" w:sz="6" w:space="0" w:color="000000"/>
-              <w:bottom w:val="single" w:sz="6" w:space="0" w:color="000000"/>
-              <w:right w:val="single" w:sz="6" w:space="0" w:color="000000"/>
-            </w:tcBorders>
-          </w:tcPr>
-          <w:p>
-            <w:r>
-              <w:t>Nom de relecteurs :Arthur LOIZEAU</w:t>
+            <w:tcW w:w="1977" w:type="dxa"/>
+            <w:tcBorders>
+              <w:top w:val="single" w:sz="6" w:space="0" w:color="000000"/>
+              <w:left w:val="single" w:sz="6" w:space="0" w:color="000000"/>
+              <w:bottom w:val="single" w:sz="6" w:space="0" w:color="000000"/>
+              <w:right w:val="single" w:sz="6" w:space="0" w:color="000000"/>
+            </w:tcBorders>
+          </w:tcPr>
+          <w:p>
+            <w:r>
+              <w:t>Nom de relecteurs :</w:t>
+            </w:r>
+            <w:r>
+              <w:t xml:space="preserve"> </w:t>
+            </w:r>
+            <w:r>
+              <w:t>Arthur LOIZEAU</w:t>
             </w:r>
           </w:p>
           <w:p>
@@ -217,7 +223,7 @@
         </w:tc>
         <w:tc>
           <w:tcPr>
-            <w:tcW w:w="1434" w:type="dxa"/>
+            <w:tcW w:w="1309" w:type="dxa"/>
             <w:tcBorders>
               <w:top w:val="single" w:sz="6" w:space="0" w:color="000000"/>
               <w:left w:val="single" w:sz="6" w:space="0" w:color="000000"/>
@@ -659,990 +665,10 @@
               <w:jc w:val="center"/>
             </w:pPr>
             <w:r>
-              <w:t>changement effectué (peu décisif)</w:t>
-            </w:r>
-          </w:p>
-        </w:tc>
-      </w:tr>
-      <w:tr>
-        <w:tc>
-          <w:tcPr>
-            <w:tcW w:w="949" w:type="dxa"/>
-            <w:tcBorders>
-              <w:top w:val="single" w:sz="6" w:space="0" w:color="000000"/>
-              <w:left w:val="single" w:sz="6" w:space="0" w:color="000000"/>
-              <w:bottom w:val="single" w:sz="6" w:space="0" w:color="000000"/>
-              <w:right w:val="single" w:sz="6" w:space="0" w:color="000000"/>
-            </w:tcBorders>
-          </w:tcPr>
-          <w:p>
-            <w:pPr>
-              <w:jc w:val="center"/>
-            </w:pPr>
-          </w:p>
-        </w:tc>
-        <w:tc>
-          <w:tcPr>
-            <w:tcW w:w="1236" w:type="dxa"/>
-            <w:tcBorders>
-              <w:top w:val="single" w:sz="6" w:space="0" w:color="000000"/>
-              <w:left w:val="single" w:sz="6" w:space="0" w:color="000000"/>
-              <w:bottom w:val="single" w:sz="6" w:space="0" w:color="000000"/>
-              <w:right w:val="single" w:sz="6" w:space="0" w:color="000000"/>
-            </w:tcBorders>
-          </w:tcPr>
-          <w:p/>
-        </w:tc>
-        <w:tc>
-          <w:tcPr>
-            <w:tcW w:w="8910" w:type="dxa"/>
-            <w:tcBorders>
-              <w:top w:val="single" w:sz="6" w:space="0" w:color="000000"/>
-              <w:left w:val="single" w:sz="6" w:space="0" w:color="000000"/>
-              <w:bottom w:val="single" w:sz="6" w:space="0" w:color="000000"/>
-              <w:right w:val="single" w:sz="6" w:space="0" w:color="000000"/>
-            </w:tcBorders>
-          </w:tcPr>
-          <w:p/>
-        </w:tc>
-        <w:tc>
-          <w:tcPr>
-            <w:tcW w:w="2931" w:type="dxa"/>
-            <w:tcBorders>
-              <w:top w:val="single" w:sz="6" w:space="0" w:color="000000"/>
-              <w:left w:val="single" w:sz="6" w:space="0" w:color="000000"/>
-              <w:bottom w:val="single" w:sz="6" w:space="0" w:color="000000"/>
-              <w:right w:val="single" w:sz="6" w:space="0" w:color="000000"/>
-            </w:tcBorders>
-          </w:tcPr>
-          <w:p>
-            <w:pPr>
-              <w:jc w:val="center"/>
-            </w:pPr>
-          </w:p>
-        </w:tc>
-      </w:tr>
-      <w:tr>
-        <w:tc>
-          <w:tcPr>
-            <w:tcW w:w="949" w:type="dxa"/>
-            <w:tcBorders>
-              <w:top w:val="single" w:sz="6" w:space="0" w:color="000000"/>
-              <w:left w:val="single" w:sz="6" w:space="0" w:color="000000"/>
-              <w:bottom w:val="single" w:sz="6" w:space="0" w:color="000000"/>
-              <w:right w:val="single" w:sz="6" w:space="0" w:color="000000"/>
-            </w:tcBorders>
-          </w:tcPr>
-          <w:p>
-            <w:pPr>
-              <w:jc w:val="center"/>
-            </w:pPr>
-          </w:p>
-        </w:tc>
-        <w:tc>
-          <w:tcPr>
-            <w:tcW w:w="1236" w:type="dxa"/>
-            <w:tcBorders>
-              <w:top w:val="single" w:sz="6" w:space="0" w:color="000000"/>
-              <w:left w:val="single" w:sz="6" w:space="0" w:color="000000"/>
-              <w:bottom w:val="single" w:sz="6" w:space="0" w:color="000000"/>
-              <w:right w:val="single" w:sz="6" w:space="0" w:color="000000"/>
-            </w:tcBorders>
-          </w:tcPr>
-          <w:p/>
-        </w:tc>
-        <w:tc>
-          <w:tcPr>
-            <w:tcW w:w="8910" w:type="dxa"/>
-            <w:tcBorders>
-              <w:top w:val="single" w:sz="6" w:space="0" w:color="000000"/>
-              <w:left w:val="single" w:sz="6" w:space="0" w:color="000000"/>
-              <w:bottom w:val="single" w:sz="6" w:space="0" w:color="000000"/>
-              <w:right w:val="single" w:sz="6" w:space="0" w:color="000000"/>
-            </w:tcBorders>
-          </w:tcPr>
-          <w:p/>
-        </w:tc>
-        <w:tc>
-          <w:tcPr>
-            <w:tcW w:w="2931" w:type="dxa"/>
-            <w:tcBorders>
-              <w:top w:val="single" w:sz="6" w:space="0" w:color="000000"/>
-              <w:left w:val="single" w:sz="6" w:space="0" w:color="000000"/>
-              <w:bottom w:val="single" w:sz="6" w:space="0" w:color="000000"/>
-              <w:right w:val="single" w:sz="6" w:space="0" w:color="000000"/>
-            </w:tcBorders>
-          </w:tcPr>
-          <w:p>
-            <w:pPr>
-              <w:jc w:val="center"/>
-            </w:pPr>
-          </w:p>
-        </w:tc>
-      </w:tr>
-      <w:tr>
-        <w:tc>
-          <w:tcPr>
-            <w:tcW w:w="949" w:type="dxa"/>
-            <w:tcBorders>
-              <w:top w:val="single" w:sz="6" w:space="0" w:color="000000"/>
-              <w:left w:val="single" w:sz="6" w:space="0" w:color="000000"/>
-              <w:bottom w:val="single" w:sz="6" w:space="0" w:color="000000"/>
-              <w:right w:val="single" w:sz="6" w:space="0" w:color="000000"/>
-            </w:tcBorders>
-          </w:tcPr>
-          <w:p>
-            <w:pPr>
-              <w:jc w:val="center"/>
-            </w:pPr>
-          </w:p>
-        </w:tc>
-        <w:tc>
-          <w:tcPr>
-            <w:tcW w:w="1236" w:type="dxa"/>
-            <w:tcBorders>
-              <w:top w:val="single" w:sz="6" w:space="0" w:color="000000"/>
-              <w:left w:val="single" w:sz="6" w:space="0" w:color="000000"/>
-              <w:bottom w:val="single" w:sz="6" w:space="0" w:color="000000"/>
-              <w:right w:val="single" w:sz="6" w:space="0" w:color="000000"/>
-            </w:tcBorders>
-          </w:tcPr>
-          <w:p/>
-        </w:tc>
-        <w:tc>
-          <w:tcPr>
-            <w:tcW w:w="8910" w:type="dxa"/>
-            <w:tcBorders>
-              <w:top w:val="single" w:sz="6" w:space="0" w:color="000000"/>
-              <w:left w:val="single" w:sz="6" w:space="0" w:color="000000"/>
-              <w:bottom w:val="single" w:sz="6" w:space="0" w:color="000000"/>
-              <w:right w:val="single" w:sz="6" w:space="0" w:color="000000"/>
-            </w:tcBorders>
-          </w:tcPr>
-          <w:p/>
-        </w:tc>
-        <w:tc>
-          <w:tcPr>
-            <w:tcW w:w="2931" w:type="dxa"/>
-            <w:tcBorders>
-              <w:top w:val="single" w:sz="6" w:space="0" w:color="000000"/>
-              <w:left w:val="single" w:sz="6" w:space="0" w:color="000000"/>
-              <w:bottom w:val="single" w:sz="6" w:space="0" w:color="000000"/>
-              <w:right w:val="single" w:sz="6" w:space="0" w:color="000000"/>
-            </w:tcBorders>
-          </w:tcPr>
-          <w:p>
-            <w:pPr>
-              <w:jc w:val="center"/>
-            </w:pPr>
-          </w:p>
-        </w:tc>
-      </w:tr>
-      <w:tr>
-        <w:tc>
-          <w:tcPr>
-            <w:tcW w:w="949" w:type="dxa"/>
-            <w:tcBorders>
-              <w:top w:val="single" w:sz="6" w:space="0" w:color="000000"/>
-              <w:left w:val="single" w:sz="6" w:space="0" w:color="000000"/>
-              <w:bottom w:val="single" w:sz="6" w:space="0" w:color="000000"/>
-              <w:right w:val="single" w:sz="6" w:space="0" w:color="000000"/>
-            </w:tcBorders>
-          </w:tcPr>
-          <w:p>
-            <w:pPr>
-              <w:jc w:val="center"/>
-            </w:pPr>
-          </w:p>
-        </w:tc>
-        <w:tc>
-          <w:tcPr>
-            <w:tcW w:w="1236" w:type="dxa"/>
-            <w:tcBorders>
-              <w:top w:val="single" w:sz="6" w:space="0" w:color="000000"/>
-              <w:left w:val="single" w:sz="6" w:space="0" w:color="000000"/>
-              <w:bottom w:val="single" w:sz="6" w:space="0" w:color="000000"/>
-              <w:right w:val="single" w:sz="6" w:space="0" w:color="000000"/>
-            </w:tcBorders>
-          </w:tcPr>
-          <w:p/>
-        </w:tc>
-        <w:tc>
-          <w:tcPr>
-            <w:tcW w:w="8910" w:type="dxa"/>
-            <w:tcBorders>
-              <w:top w:val="single" w:sz="6" w:space="0" w:color="000000"/>
-              <w:left w:val="single" w:sz="6" w:space="0" w:color="000000"/>
-              <w:bottom w:val="single" w:sz="6" w:space="0" w:color="000000"/>
-              <w:right w:val="single" w:sz="6" w:space="0" w:color="000000"/>
-            </w:tcBorders>
-          </w:tcPr>
-          <w:p/>
-        </w:tc>
-        <w:tc>
-          <w:tcPr>
-            <w:tcW w:w="2931" w:type="dxa"/>
-            <w:tcBorders>
-              <w:top w:val="single" w:sz="6" w:space="0" w:color="000000"/>
-              <w:left w:val="single" w:sz="6" w:space="0" w:color="000000"/>
-              <w:bottom w:val="single" w:sz="6" w:space="0" w:color="000000"/>
-              <w:right w:val="single" w:sz="6" w:space="0" w:color="000000"/>
-            </w:tcBorders>
-          </w:tcPr>
-          <w:p>
-            <w:pPr>
-              <w:jc w:val="center"/>
-            </w:pPr>
-          </w:p>
-        </w:tc>
-      </w:tr>
-      <w:tr>
-        <w:tc>
-          <w:tcPr>
-            <w:tcW w:w="949" w:type="dxa"/>
-            <w:tcBorders>
-              <w:top w:val="single" w:sz="6" w:space="0" w:color="000000"/>
-              <w:left w:val="single" w:sz="6" w:space="0" w:color="000000"/>
-              <w:bottom w:val="single" w:sz="6" w:space="0" w:color="000000"/>
-              <w:right w:val="single" w:sz="6" w:space="0" w:color="000000"/>
-            </w:tcBorders>
-          </w:tcPr>
-          <w:p>
-            <w:pPr>
-              <w:jc w:val="center"/>
-            </w:pPr>
-          </w:p>
-        </w:tc>
-        <w:tc>
-          <w:tcPr>
-            <w:tcW w:w="1236" w:type="dxa"/>
-            <w:tcBorders>
-              <w:top w:val="single" w:sz="6" w:space="0" w:color="000000"/>
-              <w:left w:val="single" w:sz="6" w:space="0" w:color="000000"/>
-              <w:bottom w:val="single" w:sz="6" w:space="0" w:color="000000"/>
-              <w:right w:val="single" w:sz="6" w:space="0" w:color="000000"/>
-            </w:tcBorders>
-          </w:tcPr>
-          <w:p/>
-        </w:tc>
-        <w:tc>
-          <w:tcPr>
-            <w:tcW w:w="8910" w:type="dxa"/>
-            <w:tcBorders>
-              <w:top w:val="single" w:sz="6" w:space="0" w:color="000000"/>
-              <w:left w:val="single" w:sz="6" w:space="0" w:color="000000"/>
-              <w:bottom w:val="single" w:sz="6" w:space="0" w:color="000000"/>
-              <w:right w:val="single" w:sz="6" w:space="0" w:color="000000"/>
-            </w:tcBorders>
-          </w:tcPr>
-          <w:p/>
-        </w:tc>
-        <w:tc>
-          <w:tcPr>
-            <w:tcW w:w="2931" w:type="dxa"/>
-            <w:tcBorders>
-              <w:top w:val="single" w:sz="6" w:space="0" w:color="000000"/>
-              <w:left w:val="single" w:sz="6" w:space="0" w:color="000000"/>
-              <w:bottom w:val="single" w:sz="6" w:space="0" w:color="000000"/>
-              <w:right w:val="single" w:sz="6" w:space="0" w:color="000000"/>
-            </w:tcBorders>
-          </w:tcPr>
-          <w:p>
-            <w:pPr>
-              <w:jc w:val="center"/>
-            </w:pPr>
-          </w:p>
-        </w:tc>
-      </w:tr>
-      <w:tr>
-        <w:tc>
-          <w:tcPr>
-            <w:tcW w:w="949" w:type="dxa"/>
-            <w:tcBorders>
-              <w:top w:val="single" w:sz="6" w:space="0" w:color="000000"/>
-              <w:left w:val="single" w:sz="6" w:space="0" w:color="000000"/>
-              <w:bottom w:val="single" w:sz="6" w:space="0" w:color="000000"/>
-              <w:right w:val="single" w:sz="6" w:space="0" w:color="000000"/>
-            </w:tcBorders>
-          </w:tcPr>
-          <w:p>
-            <w:pPr>
-              <w:jc w:val="center"/>
-            </w:pPr>
-          </w:p>
-        </w:tc>
-        <w:tc>
-          <w:tcPr>
-            <w:tcW w:w="1236" w:type="dxa"/>
-            <w:tcBorders>
-              <w:top w:val="single" w:sz="6" w:space="0" w:color="000000"/>
-              <w:left w:val="single" w:sz="6" w:space="0" w:color="000000"/>
-              <w:bottom w:val="single" w:sz="6" w:space="0" w:color="000000"/>
-              <w:right w:val="single" w:sz="6" w:space="0" w:color="000000"/>
-            </w:tcBorders>
-          </w:tcPr>
-          <w:p/>
-        </w:tc>
-        <w:tc>
-          <w:tcPr>
-            <w:tcW w:w="8910" w:type="dxa"/>
-            <w:tcBorders>
-              <w:top w:val="single" w:sz="6" w:space="0" w:color="000000"/>
-              <w:left w:val="single" w:sz="6" w:space="0" w:color="000000"/>
-              <w:bottom w:val="single" w:sz="6" w:space="0" w:color="000000"/>
-              <w:right w:val="single" w:sz="6" w:space="0" w:color="000000"/>
-            </w:tcBorders>
-          </w:tcPr>
-          <w:p/>
-        </w:tc>
-        <w:tc>
-          <w:tcPr>
-            <w:tcW w:w="2931" w:type="dxa"/>
-            <w:tcBorders>
-              <w:top w:val="single" w:sz="6" w:space="0" w:color="000000"/>
-              <w:left w:val="single" w:sz="6" w:space="0" w:color="000000"/>
-              <w:bottom w:val="single" w:sz="6" w:space="0" w:color="000000"/>
-              <w:right w:val="single" w:sz="6" w:space="0" w:color="000000"/>
-            </w:tcBorders>
-          </w:tcPr>
-          <w:p>
-            <w:pPr>
-              <w:jc w:val="center"/>
-            </w:pPr>
-          </w:p>
-        </w:tc>
-      </w:tr>
-      <w:tr>
-        <w:tc>
-          <w:tcPr>
-            <w:tcW w:w="949" w:type="dxa"/>
-            <w:tcBorders>
-              <w:top w:val="single" w:sz="6" w:space="0" w:color="000000"/>
-              <w:left w:val="single" w:sz="6" w:space="0" w:color="000000"/>
-              <w:bottom w:val="single" w:sz="6" w:space="0" w:color="000000"/>
-              <w:right w:val="single" w:sz="6" w:space="0" w:color="000000"/>
-            </w:tcBorders>
-          </w:tcPr>
-          <w:p>
-            <w:pPr>
-              <w:jc w:val="center"/>
-            </w:pPr>
-          </w:p>
-        </w:tc>
-        <w:tc>
-          <w:tcPr>
-            <w:tcW w:w="1236" w:type="dxa"/>
-            <w:tcBorders>
-              <w:top w:val="single" w:sz="6" w:space="0" w:color="000000"/>
-              <w:left w:val="single" w:sz="6" w:space="0" w:color="000000"/>
-              <w:bottom w:val="single" w:sz="6" w:space="0" w:color="000000"/>
-              <w:right w:val="single" w:sz="6" w:space="0" w:color="000000"/>
-            </w:tcBorders>
-          </w:tcPr>
-          <w:p/>
-        </w:tc>
-        <w:tc>
-          <w:tcPr>
-            <w:tcW w:w="8910" w:type="dxa"/>
-            <w:tcBorders>
-              <w:top w:val="single" w:sz="6" w:space="0" w:color="000000"/>
-              <w:left w:val="single" w:sz="6" w:space="0" w:color="000000"/>
-              <w:bottom w:val="single" w:sz="6" w:space="0" w:color="000000"/>
-              <w:right w:val="single" w:sz="6" w:space="0" w:color="000000"/>
-            </w:tcBorders>
-          </w:tcPr>
-          <w:p/>
-        </w:tc>
-        <w:tc>
-          <w:tcPr>
-            <w:tcW w:w="2931" w:type="dxa"/>
-            <w:tcBorders>
-              <w:top w:val="single" w:sz="6" w:space="0" w:color="000000"/>
-              <w:left w:val="single" w:sz="6" w:space="0" w:color="000000"/>
-              <w:bottom w:val="single" w:sz="6" w:space="0" w:color="000000"/>
-              <w:right w:val="single" w:sz="6" w:space="0" w:color="000000"/>
-            </w:tcBorders>
-          </w:tcPr>
-          <w:p>
-            <w:pPr>
-              <w:jc w:val="center"/>
-            </w:pPr>
-          </w:p>
-        </w:tc>
-      </w:tr>
-      <w:tr>
-        <w:tc>
-          <w:tcPr>
-            <w:tcW w:w="949" w:type="dxa"/>
-            <w:tcBorders>
-              <w:top w:val="single" w:sz="6" w:space="0" w:color="000000"/>
-              <w:left w:val="single" w:sz="6" w:space="0" w:color="000000"/>
-              <w:bottom w:val="single" w:sz="6" w:space="0" w:color="000000"/>
-              <w:right w:val="single" w:sz="6" w:space="0" w:color="000000"/>
-            </w:tcBorders>
-          </w:tcPr>
-          <w:p>
-            <w:pPr>
-              <w:jc w:val="center"/>
-            </w:pPr>
-          </w:p>
-        </w:tc>
-        <w:tc>
-          <w:tcPr>
-            <w:tcW w:w="1236" w:type="dxa"/>
-            <w:tcBorders>
-              <w:top w:val="single" w:sz="6" w:space="0" w:color="000000"/>
-              <w:left w:val="single" w:sz="6" w:space="0" w:color="000000"/>
-              <w:bottom w:val="single" w:sz="6" w:space="0" w:color="000000"/>
-              <w:right w:val="single" w:sz="6" w:space="0" w:color="000000"/>
-            </w:tcBorders>
-          </w:tcPr>
-          <w:p/>
-        </w:tc>
-        <w:tc>
-          <w:tcPr>
-            <w:tcW w:w="8910" w:type="dxa"/>
-            <w:tcBorders>
-              <w:top w:val="single" w:sz="6" w:space="0" w:color="000000"/>
-              <w:left w:val="single" w:sz="6" w:space="0" w:color="000000"/>
-              <w:bottom w:val="single" w:sz="6" w:space="0" w:color="000000"/>
-              <w:right w:val="single" w:sz="6" w:space="0" w:color="000000"/>
-            </w:tcBorders>
-          </w:tcPr>
-          <w:p/>
-        </w:tc>
-        <w:tc>
-          <w:tcPr>
-            <w:tcW w:w="2931" w:type="dxa"/>
-            <w:tcBorders>
-              <w:top w:val="single" w:sz="6" w:space="0" w:color="000000"/>
-              <w:left w:val="single" w:sz="6" w:space="0" w:color="000000"/>
-              <w:bottom w:val="single" w:sz="6" w:space="0" w:color="000000"/>
-              <w:right w:val="single" w:sz="6" w:space="0" w:color="000000"/>
-            </w:tcBorders>
-          </w:tcPr>
-          <w:p>
-            <w:pPr>
-              <w:jc w:val="center"/>
-            </w:pPr>
-          </w:p>
-        </w:tc>
-      </w:tr>
-      <w:tr>
-        <w:tc>
-          <w:tcPr>
-            <w:tcW w:w="949" w:type="dxa"/>
-            <w:tcBorders>
-              <w:top w:val="single" w:sz="6" w:space="0" w:color="000000"/>
-              <w:left w:val="single" w:sz="6" w:space="0" w:color="000000"/>
-              <w:bottom w:val="single" w:sz="6" w:space="0" w:color="000000"/>
-              <w:right w:val="single" w:sz="6" w:space="0" w:color="000000"/>
-            </w:tcBorders>
-          </w:tcPr>
-          <w:p>
-            <w:pPr>
-              <w:jc w:val="center"/>
-            </w:pPr>
-          </w:p>
-        </w:tc>
-        <w:tc>
-          <w:tcPr>
-            <w:tcW w:w="1236" w:type="dxa"/>
-            <w:tcBorders>
-              <w:top w:val="single" w:sz="6" w:space="0" w:color="000000"/>
-              <w:left w:val="single" w:sz="6" w:space="0" w:color="000000"/>
-              <w:bottom w:val="single" w:sz="6" w:space="0" w:color="000000"/>
-              <w:right w:val="single" w:sz="6" w:space="0" w:color="000000"/>
-            </w:tcBorders>
-          </w:tcPr>
-          <w:p/>
-        </w:tc>
-        <w:tc>
-          <w:tcPr>
-            <w:tcW w:w="8910" w:type="dxa"/>
-            <w:tcBorders>
-              <w:top w:val="single" w:sz="6" w:space="0" w:color="000000"/>
-              <w:left w:val="single" w:sz="6" w:space="0" w:color="000000"/>
-              <w:bottom w:val="single" w:sz="6" w:space="0" w:color="000000"/>
-              <w:right w:val="single" w:sz="6" w:space="0" w:color="000000"/>
-            </w:tcBorders>
-          </w:tcPr>
-          <w:p/>
-        </w:tc>
-        <w:tc>
-          <w:tcPr>
-            <w:tcW w:w="2931" w:type="dxa"/>
-            <w:tcBorders>
-              <w:top w:val="single" w:sz="6" w:space="0" w:color="000000"/>
-              <w:left w:val="single" w:sz="6" w:space="0" w:color="000000"/>
-              <w:bottom w:val="single" w:sz="6" w:space="0" w:color="000000"/>
-              <w:right w:val="single" w:sz="6" w:space="0" w:color="000000"/>
-            </w:tcBorders>
-          </w:tcPr>
-          <w:p>
-            <w:pPr>
-              <w:jc w:val="center"/>
-            </w:pPr>
-          </w:p>
-        </w:tc>
-      </w:tr>
-      <w:tr>
-        <w:tc>
-          <w:tcPr>
-            <w:tcW w:w="949" w:type="dxa"/>
-            <w:tcBorders>
-              <w:top w:val="single" w:sz="6" w:space="0" w:color="000000"/>
-              <w:left w:val="single" w:sz="6" w:space="0" w:color="000000"/>
-              <w:bottom w:val="single" w:sz="6" w:space="0" w:color="000000"/>
-              <w:right w:val="single" w:sz="6" w:space="0" w:color="000000"/>
-            </w:tcBorders>
-          </w:tcPr>
-          <w:p>
-            <w:pPr>
-              <w:jc w:val="center"/>
-            </w:pPr>
-          </w:p>
-        </w:tc>
-        <w:tc>
-          <w:tcPr>
-            <w:tcW w:w="1236" w:type="dxa"/>
-            <w:tcBorders>
-              <w:top w:val="single" w:sz="6" w:space="0" w:color="000000"/>
-              <w:left w:val="single" w:sz="6" w:space="0" w:color="000000"/>
-              <w:bottom w:val="single" w:sz="6" w:space="0" w:color="000000"/>
-              <w:right w:val="single" w:sz="6" w:space="0" w:color="000000"/>
-            </w:tcBorders>
-          </w:tcPr>
-          <w:p/>
-        </w:tc>
-        <w:tc>
-          <w:tcPr>
-            <w:tcW w:w="8910" w:type="dxa"/>
-            <w:tcBorders>
-              <w:top w:val="single" w:sz="6" w:space="0" w:color="000000"/>
-              <w:left w:val="single" w:sz="6" w:space="0" w:color="000000"/>
-              <w:bottom w:val="single" w:sz="6" w:space="0" w:color="000000"/>
-              <w:right w:val="single" w:sz="6" w:space="0" w:color="000000"/>
-            </w:tcBorders>
-          </w:tcPr>
-          <w:p/>
-        </w:tc>
-        <w:tc>
-          <w:tcPr>
-            <w:tcW w:w="2931" w:type="dxa"/>
-            <w:tcBorders>
-              <w:top w:val="single" w:sz="6" w:space="0" w:color="000000"/>
-              <w:left w:val="single" w:sz="6" w:space="0" w:color="000000"/>
-              <w:bottom w:val="single" w:sz="6" w:space="0" w:color="000000"/>
-              <w:right w:val="single" w:sz="6" w:space="0" w:color="000000"/>
-            </w:tcBorders>
-          </w:tcPr>
-          <w:p>
-            <w:pPr>
-              <w:jc w:val="center"/>
-            </w:pPr>
-          </w:p>
-        </w:tc>
-      </w:tr>
-      <w:tr>
-        <w:tc>
-          <w:tcPr>
-            <w:tcW w:w="949" w:type="dxa"/>
-            <w:tcBorders>
-              <w:top w:val="single" w:sz="6" w:space="0" w:color="000000"/>
-              <w:left w:val="single" w:sz="6" w:space="0" w:color="000000"/>
-              <w:bottom w:val="single" w:sz="6" w:space="0" w:color="000000"/>
-              <w:right w:val="single" w:sz="6" w:space="0" w:color="000000"/>
-            </w:tcBorders>
-          </w:tcPr>
-          <w:p>
-            <w:pPr>
-              <w:jc w:val="center"/>
-            </w:pPr>
-          </w:p>
-        </w:tc>
-        <w:tc>
-          <w:tcPr>
-            <w:tcW w:w="1236" w:type="dxa"/>
-            <w:tcBorders>
-              <w:top w:val="single" w:sz="6" w:space="0" w:color="000000"/>
-              <w:left w:val="single" w:sz="6" w:space="0" w:color="000000"/>
-              <w:bottom w:val="single" w:sz="6" w:space="0" w:color="000000"/>
-              <w:right w:val="single" w:sz="6" w:space="0" w:color="000000"/>
-            </w:tcBorders>
-          </w:tcPr>
-          <w:p/>
-        </w:tc>
-        <w:tc>
-          <w:tcPr>
-            <w:tcW w:w="8910" w:type="dxa"/>
-            <w:tcBorders>
-              <w:top w:val="single" w:sz="6" w:space="0" w:color="000000"/>
-              <w:left w:val="single" w:sz="6" w:space="0" w:color="000000"/>
-              <w:bottom w:val="single" w:sz="6" w:space="0" w:color="000000"/>
-              <w:right w:val="single" w:sz="6" w:space="0" w:color="000000"/>
-            </w:tcBorders>
-          </w:tcPr>
-          <w:p/>
-        </w:tc>
-        <w:tc>
-          <w:tcPr>
-            <w:tcW w:w="2931" w:type="dxa"/>
-            <w:tcBorders>
-              <w:top w:val="single" w:sz="6" w:space="0" w:color="000000"/>
-              <w:left w:val="single" w:sz="6" w:space="0" w:color="000000"/>
-              <w:bottom w:val="single" w:sz="6" w:space="0" w:color="000000"/>
-              <w:right w:val="single" w:sz="6" w:space="0" w:color="000000"/>
-            </w:tcBorders>
-          </w:tcPr>
-          <w:p>
-            <w:pPr>
-              <w:jc w:val="center"/>
-            </w:pPr>
-          </w:p>
-        </w:tc>
-      </w:tr>
-      <w:tr>
-        <w:tc>
-          <w:tcPr>
-            <w:tcW w:w="949" w:type="dxa"/>
-            <w:tcBorders>
-              <w:top w:val="single" w:sz="6" w:space="0" w:color="000000"/>
-              <w:left w:val="single" w:sz="6" w:space="0" w:color="000000"/>
-              <w:bottom w:val="single" w:sz="6" w:space="0" w:color="000000"/>
-              <w:right w:val="single" w:sz="6" w:space="0" w:color="000000"/>
-            </w:tcBorders>
-          </w:tcPr>
-          <w:p>
-            <w:pPr>
-              <w:jc w:val="center"/>
-            </w:pPr>
-          </w:p>
-        </w:tc>
-        <w:tc>
-          <w:tcPr>
-            <w:tcW w:w="1236" w:type="dxa"/>
-            <w:tcBorders>
-              <w:top w:val="single" w:sz="6" w:space="0" w:color="000000"/>
-              <w:left w:val="single" w:sz="6" w:space="0" w:color="000000"/>
-              <w:bottom w:val="single" w:sz="6" w:space="0" w:color="000000"/>
-              <w:right w:val="single" w:sz="6" w:space="0" w:color="000000"/>
-            </w:tcBorders>
-          </w:tcPr>
-          <w:p>
-            <w:r>
-              <w:t> </w:t>
-            </w:r>
-          </w:p>
-        </w:tc>
-        <w:tc>
-          <w:tcPr>
-            <w:tcW w:w="8910" w:type="dxa"/>
-            <w:tcBorders>
-              <w:top w:val="single" w:sz="6" w:space="0" w:color="000000"/>
-              <w:left w:val="single" w:sz="6" w:space="0" w:color="000000"/>
-              <w:bottom w:val="single" w:sz="6" w:space="0" w:color="000000"/>
-              <w:right w:val="single" w:sz="6" w:space="0" w:color="000000"/>
-            </w:tcBorders>
-          </w:tcPr>
-          <w:p>
-            <w:r>
-              <w:t> </w:t>
-            </w:r>
-          </w:p>
-        </w:tc>
-        <w:tc>
-          <w:tcPr>
-            <w:tcW w:w="2931" w:type="dxa"/>
-            <w:tcBorders>
-              <w:top w:val="single" w:sz="6" w:space="0" w:color="000000"/>
-              <w:left w:val="single" w:sz="6" w:space="0" w:color="000000"/>
-              <w:bottom w:val="single" w:sz="6" w:space="0" w:color="000000"/>
-              <w:right w:val="single" w:sz="6" w:space="0" w:color="000000"/>
-            </w:tcBorders>
-          </w:tcPr>
-          <w:p>
-            <w:pPr>
-              <w:jc w:val="center"/>
-            </w:pPr>
-            <w:r>
-              <w:t> </w:t>
-            </w:r>
-          </w:p>
-        </w:tc>
-      </w:tr>
-      <w:tr>
-        <w:tc>
-          <w:tcPr>
-            <w:tcW w:w="949" w:type="dxa"/>
-            <w:tcBorders>
-              <w:top w:val="single" w:sz="6" w:space="0" w:color="000000"/>
-              <w:left w:val="single" w:sz="6" w:space="0" w:color="000000"/>
-              <w:bottom w:val="single" w:sz="6" w:space="0" w:color="000000"/>
-              <w:right w:val="single" w:sz="6" w:space="0" w:color="000000"/>
-            </w:tcBorders>
-          </w:tcPr>
-          <w:p>
-            <w:pPr>
-              <w:jc w:val="center"/>
-            </w:pPr>
-          </w:p>
-        </w:tc>
-        <w:tc>
-          <w:tcPr>
-            <w:tcW w:w="1236" w:type="dxa"/>
-            <w:tcBorders>
-              <w:top w:val="single" w:sz="6" w:space="0" w:color="000000"/>
-              <w:left w:val="single" w:sz="6" w:space="0" w:color="000000"/>
-              <w:bottom w:val="single" w:sz="6" w:space="0" w:color="000000"/>
-              <w:right w:val="single" w:sz="6" w:space="0" w:color="000000"/>
-            </w:tcBorders>
-          </w:tcPr>
-          <w:p>
-            <w:r>
-              <w:t> </w:t>
-            </w:r>
-          </w:p>
-        </w:tc>
-        <w:tc>
-          <w:tcPr>
-            <w:tcW w:w="8910" w:type="dxa"/>
-            <w:tcBorders>
-              <w:top w:val="single" w:sz="6" w:space="0" w:color="000000"/>
-              <w:left w:val="single" w:sz="6" w:space="0" w:color="000000"/>
-              <w:bottom w:val="single" w:sz="6" w:space="0" w:color="000000"/>
-              <w:right w:val="single" w:sz="6" w:space="0" w:color="000000"/>
-            </w:tcBorders>
-          </w:tcPr>
-          <w:p>
-            <w:r>
-              <w:t> </w:t>
-            </w:r>
-          </w:p>
-        </w:tc>
-        <w:tc>
-          <w:tcPr>
-            <w:tcW w:w="2931" w:type="dxa"/>
-            <w:tcBorders>
-              <w:top w:val="single" w:sz="6" w:space="0" w:color="000000"/>
-              <w:left w:val="single" w:sz="6" w:space="0" w:color="000000"/>
-              <w:bottom w:val="single" w:sz="6" w:space="0" w:color="000000"/>
-              <w:right w:val="single" w:sz="6" w:space="0" w:color="000000"/>
-            </w:tcBorders>
-          </w:tcPr>
-          <w:p>
-            <w:pPr>
-              <w:jc w:val="center"/>
-            </w:pPr>
-            <w:r>
-              <w:t> </w:t>
-            </w:r>
-          </w:p>
-        </w:tc>
-      </w:tr>
-      <w:tr>
-        <w:tc>
-          <w:tcPr>
-            <w:tcW w:w="949" w:type="dxa"/>
-            <w:tcBorders>
-              <w:top w:val="single" w:sz="6" w:space="0" w:color="000000"/>
-              <w:left w:val="single" w:sz="6" w:space="0" w:color="000000"/>
-              <w:bottom w:val="single" w:sz="6" w:space="0" w:color="000000"/>
-              <w:right w:val="single" w:sz="6" w:space="0" w:color="000000"/>
-            </w:tcBorders>
-          </w:tcPr>
-          <w:p>
-            <w:pPr>
-              <w:jc w:val="center"/>
-            </w:pPr>
-          </w:p>
-        </w:tc>
-        <w:tc>
-          <w:tcPr>
-            <w:tcW w:w="1236" w:type="dxa"/>
-            <w:tcBorders>
-              <w:top w:val="single" w:sz="6" w:space="0" w:color="000000"/>
-              <w:left w:val="single" w:sz="6" w:space="0" w:color="000000"/>
-              <w:bottom w:val="single" w:sz="6" w:space="0" w:color="000000"/>
-              <w:right w:val="single" w:sz="6" w:space="0" w:color="000000"/>
-            </w:tcBorders>
-          </w:tcPr>
-          <w:p>
-            <w:r>
-              <w:t> </w:t>
-            </w:r>
-          </w:p>
-        </w:tc>
-        <w:tc>
-          <w:tcPr>
-            <w:tcW w:w="8910" w:type="dxa"/>
-            <w:tcBorders>
-              <w:top w:val="single" w:sz="6" w:space="0" w:color="000000"/>
-              <w:left w:val="single" w:sz="6" w:space="0" w:color="000000"/>
-              <w:bottom w:val="single" w:sz="6" w:space="0" w:color="000000"/>
-              <w:right w:val="single" w:sz="6" w:space="0" w:color="000000"/>
-            </w:tcBorders>
-          </w:tcPr>
-          <w:p>
-            <w:r>
-              <w:t> </w:t>
-            </w:r>
-          </w:p>
-        </w:tc>
-        <w:tc>
-          <w:tcPr>
-            <w:tcW w:w="2931" w:type="dxa"/>
-            <w:tcBorders>
-              <w:top w:val="single" w:sz="6" w:space="0" w:color="000000"/>
-              <w:left w:val="single" w:sz="6" w:space="0" w:color="000000"/>
-              <w:bottom w:val="single" w:sz="6" w:space="0" w:color="000000"/>
-              <w:right w:val="single" w:sz="6" w:space="0" w:color="000000"/>
-            </w:tcBorders>
-          </w:tcPr>
-          <w:p>
-            <w:pPr>
-              <w:jc w:val="center"/>
-            </w:pPr>
-            <w:r>
-              <w:t> </w:t>
-            </w:r>
-          </w:p>
-        </w:tc>
-      </w:tr>
-      <w:tr>
-        <w:tc>
-          <w:tcPr>
-            <w:tcW w:w="949" w:type="dxa"/>
-            <w:tcBorders>
-              <w:top w:val="single" w:sz="6" w:space="0" w:color="000000"/>
-              <w:left w:val="single" w:sz="6" w:space="0" w:color="000000"/>
-              <w:bottom w:val="single" w:sz="6" w:space="0" w:color="000000"/>
-              <w:right w:val="single" w:sz="6" w:space="0" w:color="000000"/>
-            </w:tcBorders>
-          </w:tcPr>
-          <w:p>
-            <w:pPr>
-              <w:jc w:val="center"/>
-            </w:pPr>
-          </w:p>
-        </w:tc>
-        <w:tc>
-          <w:tcPr>
-            <w:tcW w:w="1236" w:type="dxa"/>
-            <w:tcBorders>
-              <w:top w:val="single" w:sz="6" w:space="0" w:color="000000"/>
-              <w:left w:val="single" w:sz="6" w:space="0" w:color="000000"/>
-              <w:bottom w:val="single" w:sz="6" w:space="0" w:color="000000"/>
-              <w:right w:val="single" w:sz="6" w:space="0" w:color="000000"/>
-            </w:tcBorders>
-          </w:tcPr>
-          <w:p>
-            <w:r>
-              <w:t> </w:t>
-            </w:r>
-          </w:p>
-        </w:tc>
-        <w:tc>
-          <w:tcPr>
-            <w:tcW w:w="8910" w:type="dxa"/>
-            <w:tcBorders>
-              <w:top w:val="single" w:sz="6" w:space="0" w:color="000000"/>
-              <w:left w:val="single" w:sz="6" w:space="0" w:color="000000"/>
-              <w:bottom w:val="single" w:sz="6" w:space="0" w:color="000000"/>
-              <w:right w:val="single" w:sz="6" w:space="0" w:color="000000"/>
-            </w:tcBorders>
-          </w:tcPr>
-          <w:p>
-            <w:r>
-              <w:t> </w:t>
-            </w:r>
-          </w:p>
-        </w:tc>
-        <w:tc>
-          <w:tcPr>
-            <w:tcW w:w="2931" w:type="dxa"/>
-            <w:tcBorders>
-              <w:top w:val="single" w:sz="6" w:space="0" w:color="000000"/>
-              <w:left w:val="single" w:sz="6" w:space="0" w:color="000000"/>
-              <w:bottom w:val="single" w:sz="6" w:space="0" w:color="000000"/>
-              <w:right w:val="single" w:sz="6" w:space="0" w:color="000000"/>
-            </w:tcBorders>
-          </w:tcPr>
-          <w:p>
-            <w:pPr>
-              <w:jc w:val="center"/>
-            </w:pPr>
-            <w:r>
-              <w:t> </w:t>
-            </w:r>
-          </w:p>
-        </w:tc>
-      </w:tr>
-      <w:tr>
-        <w:tc>
-          <w:tcPr>
-            <w:tcW w:w="949" w:type="dxa"/>
-            <w:tcBorders>
-              <w:top w:val="single" w:sz="6" w:space="0" w:color="000000"/>
-              <w:left w:val="single" w:sz="6" w:space="0" w:color="000000"/>
-              <w:bottom w:val="single" w:sz="6" w:space="0" w:color="000000"/>
-              <w:right w:val="single" w:sz="6" w:space="0" w:color="000000"/>
-            </w:tcBorders>
-          </w:tcPr>
-          <w:p>
-            <w:pPr>
-              <w:jc w:val="center"/>
-            </w:pPr>
-          </w:p>
-        </w:tc>
-        <w:tc>
-          <w:tcPr>
-            <w:tcW w:w="1236" w:type="dxa"/>
-            <w:tcBorders>
-              <w:top w:val="single" w:sz="6" w:space="0" w:color="000000"/>
-              <w:left w:val="single" w:sz="6" w:space="0" w:color="000000"/>
-              <w:bottom w:val="single" w:sz="6" w:space="0" w:color="000000"/>
-              <w:right w:val="single" w:sz="6" w:space="0" w:color="000000"/>
-            </w:tcBorders>
-          </w:tcPr>
-          <w:p>
-            <w:r>
-              <w:t> </w:t>
-            </w:r>
-          </w:p>
-        </w:tc>
-        <w:tc>
-          <w:tcPr>
-            <w:tcW w:w="8910" w:type="dxa"/>
-            <w:tcBorders>
-              <w:top w:val="single" w:sz="6" w:space="0" w:color="000000"/>
-              <w:left w:val="single" w:sz="6" w:space="0" w:color="000000"/>
-              <w:bottom w:val="single" w:sz="6" w:space="0" w:color="000000"/>
-              <w:right w:val="single" w:sz="6" w:space="0" w:color="000000"/>
-            </w:tcBorders>
-          </w:tcPr>
-          <w:p>
-            <w:r>
-              <w:t> </w:t>
-            </w:r>
-          </w:p>
-        </w:tc>
-        <w:tc>
-          <w:tcPr>
-            <w:tcW w:w="2931" w:type="dxa"/>
-            <w:tcBorders>
-              <w:top w:val="single" w:sz="6" w:space="0" w:color="000000"/>
-              <w:left w:val="single" w:sz="6" w:space="0" w:color="000000"/>
-              <w:bottom w:val="single" w:sz="6" w:space="0" w:color="000000"/>
-              <w:right w:val="single" w:sz="6" w:space="0" w:color="000000"/>
-            </w:tcBorders>
-          </w:tcPr>
-          <w:p>
-            <w:pPr>
-              <w:jc w:val="center"/>
-            </w:pPr>
-            <w:r>
-              <w:t> </w:t>
+              <w:t>C</w:t>
+            </w:r>
+            <w:r>
+              <w:t>hangement effectué (peu décisif)</w:t>
             </w:r>
           </w:p>
         </w:tc>
@@ -1697,6 +723,7 @@
               <w:rPr>
                 <w:i/>
               </w:rPr>
+              <w:lastRenderedPageBreak/>
               <w:t xml:space="preserve">Liste de </w:t>
             </w:r>
             <w:r>
@@ -1985,7 +1012,13 @@
               <w:jc w:val="center"/>
             </w:pPr>
             <w:r>
-              <w:t> modifié</w:t>
+              <w:t> </w:t>
+            </w:r>
+            <w:r>
+              <w:t>M</w:t>
+            </w:r>
+            <w:r>
+              <w:t>odifié</w:t>
             </w:r>
           </w:p>
         </w:tc>
@@ -2089,7 +1122,13 @@
               <w:jc w:val="center"/>
             </w:pPr>
             <w:r>
-              <w:t>Implémenter d’</w:t>
+              <w:t>Implément</w:t>
+            </w:r>
+            <w:r>
+              <w:t>ation</w:t>
+            </w:r>
+            <w:r>
+              <w:t xml:space="preserve"> d’</w:t>
             </w:r>
             <w:r>
               <w:t>autres tests plus complets.</w:t>
@@ -2211,6 +1250,9 @@
             <w:pPr>
               <w:jc w:val="center"/>
             </w:pPr>
+            <w:r>
+              <w:t>Modification effectuée</w:t>
+            </w:r>
           </w:p>
         </w:tc>
       </w:tr>
@@ -2326,7 +1368,10 @@
               <w:jc w:val="center"/>
             </w:pPr>
             <w:r>
-              <w:t xml:space="preserve">Nous allons peut être régler cela, mais ce n’est pas notre priorité d’avoir des </w:t>
+              <w:t>Les</w:t>
+            </w:r>
+            <w:r>
+              <w:t xml:space="preserve"> </w:t>
             </w:r>
             <w:proofErr w:type="spellStart"/>
             <w:r>
@@ -2334,7 +1379,13 @@
             </w:r>
             <w:proofErr w:type="spellEnd"/>
             <w:r>
+              <w:t xml:space="preserve"> sont maintenant</w:t>
+            </w:r>
+            <w:r>
               <w:t xml:space="preserve"> complète</w:t>
+            </w:r>
+            <w:r>
+              <w:t>s</w:t>
             </w:r>
           </w:p>
         </w:tc>
@@ -2438,7 +1489,13 @@
               <w:jc w:val="center"/>
             </w:pPr>
             <w:r>
-              <w:t>Nous estimons nos commentaire juste et nécessaire. Pas de modification de ce coté</w:t>
+              <w:t>Nous estimons nos commentaire</w:t>
+            </w:r>
+            <w:r>
+              <w:t>s</w:t>
+            </w:r>
+            <w:r>
+              <w:t xml:space="preserve"> juste et nécessaire. Pas de modification de ce coté</w:t>
             </w:r>
           </w:p>
         </w:tc>
@@ -2662,7 +1719,14 @@
               <w:jc w:val="center"/>
             </w:pPr>
             <w:r>
-              <w:t xml:space="preserve">décision volontaire : nous souhaitions mettre un poids Integer </w:t>
+              <w:t>D</w:t>
+            </w:r>
+            <w:r>
+              <w:t xml:space="preserve">écision volontaire : nous souhaitions </w:t>
+            </w:r>
+            <w:r>
+              <w:lastRenderedPageBreak/>
+              <w:t xml:space="preserve">mettre un poids Integer </w:t>
             </w:r>
             <w:proofErr w:type="spellStart"/>
             <w:r>
@@ -2699,6 +1763,7 @@
               <w:jc w:val="center"/>
             </w:pPr>
             <w:r>
+              <w:lastRenderedPageBreak/>
               <w:t>8</w:t>
             </w:r>
           </w:p>
@@ -2790,7 +1855,10 @@
               <w:jc w:val="center"/>
             </w:pPr>
             <w:r>
-              <w:t>il s’agit d’une erreur de notre part, c’est modifié</w:t>
+              <w:t>I</w:t>
+            </w:r>
+            <w:r>
+              <w:t>l s’agit d’une erreur de notre part, c’est modifié</w:t>
             </w:r>
           </w:p>
         </w:tc>
@@ -2915,7 +1983,10 @@
               <w:jc w:val="center"/>
             </w:pPr>
             <w:r>
-              <w:t>modifié</w:t>
+              <w:t>M</w:t>
+            </w:r>
+            <w:r>
+              <w:t>odifié</w:t>
             </w:r>
           </w:p>
         </w:tc>
@@ -3034,88 +2105,9 @@
             <w:pPr>
               <w:jc w:val="center"/>
             </w:pPr>
-          </w:p>
-        </w:tc>
-      </w:tr>
-      <w:tr>
-        <w:tc>
-          <w:tcPr>
-            <w:tcW w:w="597" w:type="dxa"/>
-            <w:tcBorders>
-              <w:top w:val="single" w:sz="6" w:space="0" w:color="000000"/>
-              <w:left w:val="single" w:sz="6" w:space="0" w:color="000000"/>
-              <w:bottom w:val="single" w:sz="6" w:space="0" w:color="000000"/>
-              <w:right w:val="single" w:sz="6" w:space="0" w:color="000000"/>
-            </w:tcBorders>
-          </w:tcPr>
-          <w:p>
-            <w:pPr>
-              <w:jc w:val="center"/>
-            </w:pPr>
-          </w:p>
-        </w:tc>
-        <w:tc>
-          <w:tcPr>
-            <w:tcW w:w="1974" w:type="dxa"/>
-            <w:tcBorders>
-              <w:top w:val="single" w:sz="6" w:space="0" w:color="000000"/>
-              <w:left w:val="single" w:sz="6" w:space="0" w:color="000000"/>
-              <w:bottom w:val="single" w:sz="6" w:space="0" w:color="000000"/>
-              <w:right w:val="single" w:sz="6" w:space="0" w:color="000000"/>
-            </w:tcBorders>
-          </w:tcPr>
-          <w:p/>
-        </w:tc>
-        <w:tc>
-          <w:tcPr>
-            <w:tcW w:w="7769" w:type="dxa"/>
-            <w:tcBorders>
-              <w:top w:val="single" w:sz="6" w:space="0" w:color="000000"/>
-              <w:left w:val="single" w:sz="6" w:space="0" w:color="000000"/>
-              <w:bottom w:val="single" w:sz="6" w:space="0" w:color="000000"/>
-              <w:right w:val="single" w:sz="6" w:space="0" w:color="000000"/>
-            </w:tcBorders>
-          </w:tcPr>
-          <w:p/>
-        </w:tc>
-        <w:tc>
-          <w:tcPr>
-            <w:tcW w:w="992" w:type="dxa"/>
-            <w:tcBorders>
-              <w:top w:val="single" w:sz="6" w:space="0" w:color="000000"/>
-              <w:left w:val="single" w:sz="6" w:space="0" w:color="000000"/>
-              <w:bottom w:val="single" w:sz="6" w:space="0" w:color="000000"/>
-              <w:right w:val="single" w:sz="6" w:space="0" w:color="000000"/>
-            </w:tcBorders>
-          </w:tcPr>
-          <w:p/>
-        </w:tc>
-        <w:tc>
-          <w:tcPr>
-            <w:tcW w:w="1134" w:type="dxa"/>
-            <w:tcBorders>
-              <w:top w:val="single" w:sz="6" w:space="0" w:color="000000"/>
-              <w:left w:val="single" w:sz="6" w:space="0" w:color="000000"/>
-              <w:bottom w:val="single" w:sz="6" w:space="0" w:color="000000"/>
-              <w:right w:val="single" w:sz="6" w:space="0" w:color="000000"/>
-            </w:tcBorders>
-          </w:tcPr>
-          <w:p/>
-        </w:tc>
-        <w:tc>
-          <w:tcPr>
-            <w:tcW w:w="1701" w:type="dxa"/>
-            <w:tcBorders>
-              <w:top w:val="single" w:sz="6" w:space="0" w:color="000000"/>
-              <w:left w:val="single" w:sz="6" w:space="0" w:color="000000"/>
-              <w:bottom w:val="single" w:sz="6" w:space="0" w:color="000000"/>
-              <w:right w:val="single" w:sz="6" w:space="0" w:color="000000"/>
-            </w:tcBorders>
-          </w:tcPr>
-          <w:p>
-            <w:pPr>
-              <w:jc w:val="center"/>
-            </w:pPr>
+            <w:r>
+              <w:t>Nous nous sommes expliqués sur ce sujet en cours</w:t>
+            </w:r>
           </w:p>
         </w:tc>
       </w:tr>

</xml_diff>